<commit_message>
changes in DAL interface (  + IsBlocked , - IsAuthorized ) , added short instruction of testing to documentation
</commit_message>
<xml_diff>
--- a/Pw.Elka.TIN/Scenariusze testowe.docx
+++ b/Pw.Elka.TIN/Scenariusze testowe.docx
@@ -42,65 +42,7 @@
           <w:sz w:val="24"/>
           <w:szCs w:val="24"/>
         </w:rPr>
-        <w:t>Na początku</w:t>
-      </w:r>
-      <w:r>
-        <w:rPr>
-          <w:rFonts w:cstheme="minorHAnsi"/>
-          <w:sz w:val="24"/>
-          <w:szCs w:val="24"/>
-        </w:rPr>
-        <w:t xml:space="preserve"> procesu testowania aplikacji </w:t>
-      </w:r>
-      <w:r>
-        <w:rPr>
-          <w:rFonts w:cstheme="minorHAnsi"/>
-          <w:sz w:val="24"/>
-          <w:szCs w:val="24"/>
-        </w:rPr>
-        <w:t xml:space="preserve">odbędzie się </w:t>
-      </w:r>
-      <w:r>
-        <w:rPr>
-          <w:rFonts w:cstheme="minorHAnsi"/>
-          <w:sz w:val="24"/>
-          <w:szCs w:val="24"/>
-        </w:rPr>
-        <w:t xml:space="preserve"> </w:t>
-      </w:r>
-      <w:r>
-        <w:rPr>
-          <w:rFonts w:cstheme="minorHAnsi"/>
-          <w:sz w:val="24"/>
-          <w:szCs w:val="24"/>
-        </w:rPr>
-        <w:t xml:space="preserve">testowanie jednostkowe </w:t>
-      </w:r>
-      <w:r>
-        <w:rPr>
-          <w:rFonts w:cstheme="minorHAnsi"/>
-          <w:sz w:val="24"/>
-          <w:szCs w:val="24"/>
-        </w:rPr>
-        <w:t xml:space="preserve">dla poszczególnych komponentów aplikacji. Będą one prowadzone indywidualnie przez projektantów danych modułów dzięki metodzie wstrzykiwania zależności. </w:t>
-      </w:r>
-      <w:proofErr w:type="spellStart"/>
-      <w:r>
-        <w:rPr>
-          <w:rFonts w:cstheme="minorHAnsi"/>
-          <w:sz w:val="24"/>
-          <w:szCs w:val="24"/>
-        </w:rPr>
-        <w:t>Polaga</w:t>
-      </w:r>
-      <w:proofErr w:type="spellEnd"/>
-      <w:r>
-        <w:rPr>
-          <w:rFonts w:cstheme="minorHAnsi"/>
-          <w:sz w:val="24"/>
-          <w:szCs w:val="24"/>
-        </w:rPr>
-        <w:t xml:space="preserve"> ona na </w:t>
+        <w:t>Na początku procesu testowania aplikacji odbędzie się  testowanie jednostkowe dla poszczególnych komponentów aplikacji. Będą one prowadzone indywidualnie przez projektantów danych modułów dzięki metodzie wstrzykiwania zależności. Pozwoli to na uniknięcie</w:t>
       </w:r>
       <w:r>
         <w:rPr>
@@ -110,7 +52,29 @@
           <w:szCs w:val="24"/>
           <w:shd w:val="clear" w:color="auto" w:fill="FFFFFF"/>
         </w:rPr>
-        <w:t xml:space="preserve">unikaniu zależności pomiędzy konkretnymi implementacjami współpracujących klas, a bazowaniu tylko na interfejsach pomiędzy nimi.  Dzięki temu  jesteśmy w stanie skupić się wyłącznie na funkcjonalności wybranych komponentów. Będziemy wykorzystywać </w:t>
+        <w:t xml:space="preserve"> zależności pomiędzy konkretnymi implementacjami współpracujących klas, a bazowaniu tylko na interfejsach pomiędzy nimi.  Dzięki temu  jesteśmy w stanie skupić się wyłącznie na testowaniu funkcjonalności wybranych </w:t>
+      </w:r>
+      <w:proofErr w:type="spellStart"/>
+      <w:r>
+        <w:rPr>
+          <w:rFonts w:cstheme="minorHAnsi"/>
+          <w:color w:val="252525"/>
+          <w:sz w:val="24"/>
+          <w:szCs w:val="24"/>
+          <w:shd w:val="clear" w:color="auto" w:fill="FFFFFF"/>
+        </w:rPr>
+        <w:t>komponentów.W</w:t>
+      </w:r>
+      <w:proofErr w:type="spellEnd"/>
+      <w:r>
+        <w:rPr>
+          <w:rFonts w:cstheme="minorHAnsi"/>
+          <w:color w:val="252525"/>
+          <w:sz w:val="24"/>
+          <w:szCs w:val="24"/>
+          <w:shd w:val="clear" w:color="auto" w:fill="FFFFFF"/>
+        </w:rPr>
+        <w:t xml:space="preserve"> tym celu będziemy wykorzystywać </w:t>
       </w:r>
       <w:r>
         <w:rPr>
@@ -140,17 +104,7 @@
           <w:szCs w:val="24"/>
           <w:shd w:val="clear" w:color="auto" w:fill="FFFFFF"/>
         </w:rPr>
-        <w:t xml:space="preserve">- </w:t>
-      </w:r>
-      <w:r>
-        <w:rPr>
-          <w:rFonts w:cstheme="minorHAnsi"/>
-          <w:color w:val="252525"/>
-          <w:sz w:val="24"/>
-          <w:szCs w:val="24"/>
-          <w:shd w:val="clear" w:color="auto" w:fill="FFFFFF"/>
-        </w:rPr>
-        <w:t xml:space="preserve">proste </w:t>
+        <w:t xml:space="preserve">- proste </w:t>
       </w:r>
       <w:proofErr w:type="spellStart"/>
       <w:r>
@@ -197,147 +151,7 @@
           <w:szCs w:val="24"/>
           <w:shd w:val="clear" w:color="auto" w:fill="FFFFFF"/>
         </w:rPr>
-        <w:t>Następnie</w:t>
-      </w:r>
-      <w:r>
-        <w:rPr>
-          <w:rFonts w:cstheme="minorHAnsi"/>
-          <w:color w:val="252525"/>
-          <w:sz w:val="24"/>
-          <w:szCs w:val="24"/>
-          <w:shd w:val="clear" w:color="auto" w:fill="FFFFFF"/>
-        </w:rPr>
-        <w:t xml:space="preserve"> będą </w:t>
-      </w:r>
-      <w:r>
-        <w:rPr>
-          <w:rFonts w:cstheme="minorHAnsi"/>
-          <w:color w:val="252525"/>
-          <w:sz w:val="24"/>
-          <w:szCs w:val="24"/>
-          <w:shd w:val="clear" w:color="auto" w:fill="FFFFFF"/>
-        </w:rPr>
-        <w:t>wstrzykiwan</w:t>
-      </w:r>
-      <w:r>
-        <w:rPr>
-          <w:rFonts w:cstheme="minorHAnsi"/>
-          <w:color w:val="252525"/>
-          <w:sz w:val="24"/>
-          <w:szCs w:val="24"/>
-          <w:shd w:val="clear" w:color="auto" w:fill="FFFFFF"/>
-        </w:rPr>
-        <w:t>e</w:t>
-      </w:r>
-      <w:r>
-        <w:rPr>
-          <w:rFonts w:cstheme="minorHAnsi"/>
-          <w:color w:val="252525"/>
-          <w:sz w:val="24"/>
-          <w:szCs w:val="24"/>
-          <w:shd w:val="clear" w:color="auto" w:fill="FFFFFF"/>
-        </w:rPr>
-        <w:t xml:space="preserve"> prawdziw</w:t>
-      </w:r>
-      <w:r>
-        <w:rPr>
-          <w:rFonts w:cstheme="minorHAnsi"/>
-          <w:color w:val="252525"/>
-          <w:sz w:val="24"/>
-          <w:szCs w:val="24"/>
-          <w:shd w:val="clear" w:color="auto" w:fill="FFFFFF"/>
-        </w:rPr>
-        <w:t>e</w:t>
-      </w:r>
-      <w:r>
-        <w:rPr>
-          <w:rFonts w:cstheme="minorHAnsi"/>
-          <w:color w:val="252525"/>
-          <w:sz w:val="24"/>
-          <w:szCs w:val="24"/>
-          <w:shd w:val="clear" w:color="auto" w:fill="FFFFFF"/>
-        </w:rPr>
-        <w:t xml:space="preserve"> obiekt</w:t>
-      </w:r>
-      <w:r>
-        <w:rPr>
-          <w:rFonts w:cstheme="minorHAnsi"/>
-          <w:color w:val="252525"/>
-          <w:sz w:val="24"/>
-          <w:szCs w:val="24"/>
-          <w:shd w:val="clear" w:color="auto" w:fill="FFFFFF"/>
-        </w:rPr>
-        <w:t>y</w:t>
-      </w:r>
-      <w:r>
-        <w:rPr>
-          <w:rFonts w:cstheme="minorHAnsi"/>
-          <w:color w:val="252525"/>
-          <w:sz w:val="24"/>
-          <w:szCs w:val="24"/>
-          <w:shd w:val="clear" w:color="auto" w:fill="FFFFFF"/>
-        </w:rPr>
-        <w:t xml:space="preserve"> </w:t>
-      </w:r>
-      <w:r>
-        <w:rPr>
-          <w:rFonts w:cstheme="minorHAnsi"/>
-          <w:color w:val="252525"/>
-          <w:sz w:val="24"/>
-          <w:szCs w:val="24"/>
-          <w:shd w:val="clear" w:color="auto" w:fill="FFFFFF"/>
-        </w:rPr>
-        <w:t>w</w:t>
-      </w:r>
-      <w:r>
-        <w:rPr>
-          <w:rFonts w:cstheme="minorHAnsi"/>
-          <w:color w:val="252525"/>
-          <w:sz w:val="24"/>
-          <w:szCs w:val="24"/>
-          <w:shd w:val="clear" w:color="auto" w:fill="FFFFFF"/>
-        </w:rPr>
-        <w:t xml:space="preserve"> procesie integracji komponentów. Testowanie integracyjne pozwoli na wykrycie niedopasowanych mechanizmów współpracy</w:t>
-      </w:r>
-      <w:r>
-        <w:rPr>
-          <w:rFonts w:cstheme="minorHAnsi"/>
-          <w:color w:val="252525"/>
-          <w:sz w:val="24"/>
-          <w:szCs w:val="24"/>
-          <w:shd w:val="clear" w:color="auto" w:fill="FFFFFF"/>
-        </w:rPr>
-        <w:t xml:space="preserve"> poszczególnych modułów aplikacji</w:t>
-      </w:r>
-      <w:r>
-        <w:rPr>
-          <w:rFonts w:cstheme="minorHAnsi"/>
-          <w:color w:val="252525"/>
-          <w:sz w:val="24"/>
-          <w:szCs w:val="24"/>
-          <w:shd w:val="clear" w:color="auto" w:fill="FFFFFF"/>
-        </w:rPr>
-        <w:t xml:space="preserve">.  Wszystkie wykryte błędy </w:t>
-      </w:r>
-      <w:r>
-        <w:rPr>
-          <w:rFonts w:cstheme="minorHAnsi"/>
-          <w:color w:val="252525"/>
-          <w:sz w:val="24"/>
-          <w:szCs w:val="24"/>
-          <w:shd w:val="clear" w:color="auto" w:fill="FFFFFF"/>
-        </w:rPr>
-        <w:t>będą usuwane na bieżąco a proces trwał będzie</w:t>
-      </w:r>
-      <w:r>
-        <w:rPr>
-          <w:rFonts w:cstheme="minorHAnsi"/>
-          <w:color w:val="252525"/>
-          <w:sz w:val="24"/>
-          <w:szCs w:val="24"/>
-          <w:shd w:val="clear" w:color="auto" w:fill="FFFFFF"/>
-        </w:rPr>
-        <w:t xml:space="preserve"> do zintegrowania całości oprogramowania. </w:t>
+        <w:t xml:space="preserve">Następnie będą wstrzykiwane prawdziwe obiekty w procesie integracji komponentów. Testowanie integracyjne pozwoli na wykrycie niedopasowanych mechanizmów współpracy poszczególnych modułów aplikacji.  Wszystkie wykryte błędy będą usuwane na bieżąco a proces trwał będzie do zintegrowania całości oprogramowania. Po zintegrowaniu całej aplikacji odbędą się testy funkcjonalne, które będą sprawdzały poprawność wszystkich funkcji udostępnionych użytkownikowi.  </w:t>
       </w:r>
     </w:p>
     <w:p>
@@ -362,17 +176,7 @@
           <w:szCs w:val="24"/>
           <w:shd w:val="clear" w:color="auto" w:fill="FFFFFF"/>
         </w:rPr>
-        <w:t xml:space="preserve">Ostatnim  krokiem </w:t>
-      </w:r>
-      <w:r>
-        <w:rPr>
-          <w:rFonts w:cstheme="minorHAnsi"/>
-          <w:color w:val="252525"/>
-          <w:sz w:val="24"/>
-          <w:szCs w:val="24"/>
-          <w:shd w:val="clear" w:color="auto" w:fill="FFFFFF"/>
-        </w:rPr>
-        <w:t xml:space="preserve">będą testy systemowe wykonane w przyszłym środowisku pracy aplikacji. Sprawdzą one zgodność sposobu działania wszystkich funkcji oraz weryfikacji innych właściwości systemu określonych przez wymagania niefunkcjonalne. </w:t>
+        <w:t xml:space="preserve">Wymagania niefunkcjonalne zostaną po części sprawdzone podczas testów wydajnościowych , przeciążeniowych oraz odpornościowych. Testy wydajnościowe zbadają poprawność i szybkość działania aplikacji przy przewidywanym obciążeniu. Jeśli aplikacja będzie się zawieszała bądź zbyt długo obsługiwała zlecone polecenia to nie przejdzie pozytywnie testów.  Testy przeciążeniowe sprawdzą czy aplikacja zachowuje się poprawnie podczas maksymalnego obciążenia. Jeśli aplikacja przestanie działać poprawnie to testy będą ocenione negatywnie. Następnie przejdziemy do testów odpornościowych, które sprawdzą czy aplikacja postępuje zgodnie z przewidywanym schematem  w sytuacjach krytycznych. </w:t>
       </w:r>
     </w:p>
     <w:p>
@@ -389,6 +193,16 @@
           <w:shd w:val="clear" w:color="auto" w:fill="FFFFFF"/>
         </w:rPr>
       </w:pPr>
+      <w:r>
+        <w:rPr>
+          <w:rFonts w:cstheme="minorHAnsi"/>
+          <w:color w:val="252525"/>
+          <w:sz w:val="24"/>
+          <w:szCs w:val="24"/>
+          <w:shd w:val="clear" w:color="auto" w:fill="FFFFFF"/>
+        </w:rPr>
+        <w:t xml:space="preserve">Ostatnim  krokiem będą testy systemowe wykonane w przyszłym środowisku pracy aplikacji. Sprawdzą one zgodność sposobu działania wszystkich funkcji oraz weryfikacji innych właściwości systemu określonych przez wymagania niefunkcjonalne. Po przejściu przez wszystkie wyżej wymienione testy zostanie przeprowadzony test dokumentacji, który sprawdzi jej zgodność ze stanem właściwym. </w:t>
+      </w:r>
     </w:p>
     <w:p>
       <w:pPr>
@@ -1076,6 +890,7 @@
                 <w:szCs w:val="24"/>
                 <w:lang w:eastAsia="pl-PL"/>
               </w:rPr>
+              <w:lastRenderedPageBreak/>
               <w:t xml:space="preserve">Zachowanie użytkownika </w:t>
             </w:r>
           </w:p>
@@ -1451,7 +1266,6 @@
                 <w:szCs w:val="24"/>
                 <w:lang w:eastAsia="pl-PL"/>
               </w:rPr>
-              <w:lastRenderedPageBreak/>
               <w:t>TF.00</w:t>
             </w:r>
             <w:r>
@@ -2813,6 +2627,7 @@
                 <w:szCs w:val="24"/>
                 <w:lang w:eastAsia="pl-PL"/>
               </w:rPr>
+              <w:lastRenderedPageBreak/>
               <w:t>Scenariusz dotyczy</w:t>
             </w:r>
             <w:r>
@@ -3305,7 +3120,6 @@
                 <w:szCs w:val="24"/>
                 <w:lang w:eastAsia="pl-PL"/>
               </w:rPr>
-              <w:lastRenderedPageBreak/>
               <w:t>Cel testu</w:t>
             </w:r>
           </w:p>
@@ -4695,7 +4509,17 @@
                 <w:szCs w:val="24"/>
                 <w:lang w:eastAsia="pl-PL"/>
               </w:rPr>
-              <w:t>Test zakończony pozytywnie gdy udało się utworzyć daną grupę oraz w pełni sprawdzić jej funkcjonalność.</w:t>
+              <w:t xml:space="preserve">Test zakończony pozytywnie gdy udało się utworzyć daną grupę oraz w pełni sprawdzić </w:t>
+            </w:r>
+            <w:r>
+              <w:rPr>
+                <w:rFonts w:ascii="Times New Roman" w:eastAsia="Times New Roman" w:hAnsi="Times New Roman" w:cs="Times New Roman"/>
+                <w:sz w:val="24"/>
+                <w:szCs w:val="24"/>
+                <w:lang w:eastAsia="pl-PL"/>
+              </w:rPr>
+              <w:lastRenderedPageBreak/>
+              <w:t>jej funkcjonalność.</w:t>
             </w:r>
           </w:p>
         </w:tc>
@@ -6390,6 +6214,7 @@
                 <w:szCs w:val="24"/>
                 <w:lang w:eastAsia="pl-PL"/>
               </w:rPr>
+              <w:lastRenderedPageBreak/>
               <w:t>TF.00</w:t>
             </w:r>
             <w:r>
@@ -7982,7 +7807,17 @@
                 <w:szCs w:val="24"/>
                 <w:lang w:eastAsia="pl-PL"/>
               </w:rPr>
-              <w:t xml:space="preserve">Test zakończony pozytywnie gdy udało się dodać dane o kliencie do bazy danych na serwerze </w:t>
+              <w:t xml:space="preserve">Test zakończony pozytywnie gdy udało się </w:t>
+            </w:r>
+            <w:r>
+              <w:rPr>
+                <w:rFonts w:ascii="Times New Roman" w:eastAsia="Times New Roman" w:hAnsi="Times New Roman" w:cs="Times New Roman"/>
+                <w:sz w:val="24"/>
+                <w:szCs w:val="24"/>
+                <w:lang w:eastAsia="pl-PL"/>
+              </w:rPr>
+              <w:lastRenderedPageBreak/>
+              <w:t xml:space="preserve">dodać dane o kliencie do bazy danych na serwerze </w:t>
             </w:r>
             <w:r>
               <w:rPr>
@@ -8386,7 +8221,6 @@
                 <w:szCs w:val="24"/>
                 <w:lang w:eastAsia="pl-PL"/>
               </w:rPr>
-              <w:lastRenderedPageBreak/>
               <w:t>Ocena testu</w:t>
             </w:r>
           </w:p>

</xml_diff>